<commit_message>
minor revision of git.qmd
</commit_message>
<xml_diff>
--- a/docs/STAT-1010-Lecture-Notes.docx
+++ b/docs/STAT-1010-Lecture-Notes.docx
@@ -2828,7 +2828,16 @@
         </w:numPr>
       </w:pPr>
       <w:r>
-        <w:t xml:space="preserve">Revert the latest</w:t>
+        <w:rPr>
+          <w:rStyle w:val="VerbatimChar"/>
+        </w:rPr>
+        <w:t xml:space="preserve">revert</w:t>
+      </w:r>
+      <w:r>
+        <w:t xml:space="preserve"> </w:t>
+      </w:r>
+      <w:r>
+        <w:t xml:space="preserve">is the command we use when we want to take a previous commit and add it as a new commit, keeping the log intact. Revert the latest</w:t>
       </w:r>
       <w:r>
         <w:t xml:space="preserve"> </w:t>
@@ -3110,11 +3119,16 @@
         <w:t xml:space="preserve">commit</w:t>
       </w:r>
       <w:r>
-        <w:t xml:space="preserve">.</w:t>
-      </w:r>
-      <w:r>
-        <w:t xml:space="preserve"> </w:t>
-      </w:r>
+        <w:t xml:space="preserve">. Let’s try and do that with reset.</w:t>
+      </w:r>
+    </w:p>
+    <w:p>
+      <w:pPr>
+        <w:numPr>
+          <w:ilvl w:val="0"/>
+          <w:numId w:val="1000"/>
+        </w:numPr>
+      </w:pPr>
       <w:r>
         <w:rPr>
           <w:rStyle w:val="VerbatimChar"/>

</xml_diff>